<commit_message>
update net settings and handycache docx
</commit_message>
<xml_diff>
--- a/BUILD_TEST_LOG/NET_SETTINGS/Net Settings and HandyCache.docx
+++ b/BUILD_TEST_LOG/NET_SETTINGS/Net Settings and HandyCache.docx
@@ -50,8 +50,6 @@
         </w:rPr>
         <w:t xml:space="preserve"> Settings.docx</w:t>
       </w:r>
-      <w:bookmarkStart w:id="0" w:name="_GoBack"/>
-      <w:bookmarkEnd w:id="0"/>
     </w:p>
     <w:p>
       <w:pPr>
@@ -235,10 +233,10 @@
               <wp:anchor distT="0" distB="0" distL="114300" distR="114300" simplePos="0" relativeHeight="251659264" behindDoc="0" locked="0" layoutInCell="1" allowOverlap="1">
                 <wp:simplePos x="0" y="0"/>
                 <wp:positionH relativeFrom="column">
-                  <wp:posOffset>198936</wp:posOffset>
+                  <wp:posOffset>198755</wp:posOffset>
                 </wp:positionH>
                 <wp:positionV relativeFrom="paragraph">
-                  <wp:posOffset>789577</wp:posOffset>
+                  <wp:posOffset>781685</wp:posOffset>
                 </wp:positionV>
                 <wp:extent cx="5910943" cy="157843"/>
                 <wp:effectExtent l="0" t="0" r="13970" b="13970"/>
@@ -294,7 +292,7 @@
           </mc:Choice>
           <mc:Fallback>
             <w:pict>
-              <v:rect id="Прямоугольник 4" o:spid="_x0000_s1026" style="position:absolute;margin-left:15.65pt;margin-top:62.15pt;width:465.45pt;height:12.45pt;z-index:251659264;visibility:visible;mso-wrap-style:square;mso-wrap-distance-left:9pt;mso-wrap-distance-top:0;mso-wrap-distance-right:9pt;mso-wrap-distance-bottom:0;mso-position-horizontal:absolute;mso-position-horizontal-relative:text;mso-position-vertical:absolute;mso-position-vertical-relative:text;v-text-anchor:middle" o:gfxdata="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" filled="f" strokecolor="red" strokeweight="2pt"/>
+              <v:rect id="Прямоугольник 4" o:spid="_x0000_s1026" style="position:absolute;margin-left:15.65pt;margin-top:61.55pt;width:465.45pt;height:12.45pt;z-index:251659264;visibility:visible;mso-wrap-style:square;mso-wrap-distance-left:9pt;mso-wrap-distance-top:0;mso-wrap-distance-right:9pt;mso-wrap-distance-bottom:0;mso-position-horizontal:absolute;mso-position-horizontal-relative:text;mso-position-vertical:absolute;mso-position-vertical-relative:text;v-text-anchor:middle" o:gfxdata="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" filled="f" strokecolor="red" strokeweight="2pt"/>
             </w:pict>
           </mc:Fallback>
         </mc:AlternateContent>
@@ -350,15 +348,37 @@
     </w:p>
     <w:p>
       <w:pPr>
+        <w:rPr>
+          <w:rFonts w:asciiTheme="majorHAnsi" w:eastAsiaTheme="majorEastAsia" w:hAnsiTheme="majorHAnsi" w:cstheme="majorBidi"/>
+          <w:b/>
+          <w:bCs/>
+          <w:color w:val="4F81BD" w:themeColor="accent1"/>
+          <w:sz w:val="26"/>
+          <w:szCs w:val="26"/>
+          <w:lang w:val="en-US"/>
+        </w:rPr>
+      </w:pPr>
+      <w:r>
+        <w:rPr>
+          <w:lang w:val="en-US"/>
+        </w:rPr>
+        <w:br w:type="page"/>
+      </w:r>
+    </w:p>
+    <w:p>
+      <w:pPr>
         <w:pStyle w:val="2"/>
         <w:rPr>
           <w:lang w:val="en-US"/>
         </w:rPr>
       </w:pPr>
-      <w:r>
-        <w:rPr>
-          <w:lang w:val="en-US"/>
-        </w:rPr>
+      <w:bookmarkStart w:id="0" w:name="_GoBack"/>
+      <w:bookmarkEnd w:id="0"/>
+      <w:r>
+        <w:rPr>
+          <w:lang w:val="en-US"/>
+        </w:rPr>
+        <w:lastRenderedPageBreak/>
         <w:t>3</w:t>
       </w:r>
       <w:r>
@@ -401,9 +421,43 @@
         <w:rPr>
           <w:lang w:val="en-US"/>
         </w:rPr>
-        <w:t>jre_home</w:t>
-      </w:r>
-      <w:proofErr w:type="spellEnd"/>
+        <w:t>Jdk</w:t>
+      </w:r>
+      <w:proofErr w:type="spellEnd"/>
+      <w:r>
+        <w:rPr>
+          <w:lang w:val="en-US"/>
+        </w:rPr>
+        <w:t>/</w:t>
+      </w:r>
+      <w:proofErr w:type="spellStart"/>
+      <w:r>
+        <w:rPr>
+          <w:lang w:val="en-US"/>
+        </w:rPr>
+        <w:t>jre_</w:t>
+      </w:r>
+      <w:proofErr w:type="gramStart"/>
+      <w:r>
+        <w:rPr>
+          <w:lang w:val="en-US"/>
+        </w:rPr>
+        <w:t>home</w:t>
+      </w:r>
+      <w:proofErr w:type="spellEnd"/>
+      <w:r>
+        <w:rPr>
+          <w:lang w:val="en-US"/>
+        </w:rPr>
+        <w:t>(</w:t>
+      </w:r>
+      <w:proofErr w:type="gramEnd"/>
+      <w:r>
+        <w:rPr>
+          <w:lang w:val="en-US"/>
+        </w:rPr>
+        <w:t>/bin)</w:t>
+      </w:r>
       <w:r>
         <w:rPr>
           <w:lang w:val="en-US"/>
@@ -418,6 +472,74 @@
         <w:t>net.properties</w:t>
       </w:r>
       <w:proofErr w:type="spellEnd"/>
+      <w:r>
+        <w:rPr>
+          <w:lang w:val="en-US"/>
+        </w:rPr>
+        <w:t xml:space="preserve"> *</w:t>
+      </w:r>
+      <w:r>
+        <w:rPr>
+          <w:lang w:val="en-US"/>
+        </w:rPr>
+        <w:br/>
+      </w:r>
+      <w:r>
+        <w:rPr>
+          <w:lang w:val="en-US"/>
+        </w:rPr>
+        <w:t xml:space="preserve">See %path%, %JAVA_HOME%, </w:t>
+      </w:r>
+      <w:proofErr w:type="spellStart"/>
+      <w:r>
+        <w:rPr>
+          <w:lang w:val="en-US"/>
+        </w:rPr>
+        <w:t>Netbeans</w:t>
+      </w:r>
+      <w:proofErr w:type="spellEnd"/>
+      <w:r>
+        <w:rPr>
+          <w:lang w:val="en-US"/>
+        </w:rPr>
+        <w:t>/</w:t>
+      </w:r>
+      <w:proofErr w:type="spellStart"/>
+      <w:r>
+        <w:rPr>
+          <w:lang w:val="en-US"/>
+        </w:rPr>
+        <w:t>etc</w:t>
+      </w:r>
+      <w:proofErr w:type="spellEnd"/>
+      <w:r>
+        <w:rPr>
+          <w:lang w:val="en-US"/>
+        </w:rPr>
+        <w:t>/</w:t>
+      </w:r>
+      <w:proofErr w:type="spellStart"/>
+      <w:r>
+        <w:rPr>
+          <w:lang w:val="en-US"/>
+        </w:rPr>
+        <w:t>netbeans.conf</w:t>
+      </w:r>
+      <w:proofErr w:type="spellEnd"/>
+      <w:r>
+        <w:rPr>
+          <w:lang w:val="en-US"/>
+        </w:rPr>
+        <w:t xml:space="preserve">: </w:t>
+      </w:r>
+      <w:proofErr w:type="spellStart"/>
+      <w:r>
+        <w:rPr>
+          <w:lang w:val="en-US"/>
+        </w:rPr>
+        <w:t>netbeans_jdkhome</w:t>
+      </w:r>
+      <w:proofErr w:type="spellEnd"/>
     </w:p>
     <w:p>
       <w:pPr>
@@ -463,7 +585,6 @@
           <w:b/>
           <w:lang w:val="en-US"/>
         </w:rPr>
-        <w:lastRenderedPageBreak/>
         <w:t>java.net.useSystemProxies</w:t>
       </w:r>
       <w:proofErr w:type="spellEnd"/>

</xml_diff>